<commit_message>
Taking everything from Tiffany's Email and putting into this directory for upload/update.
</commit_message>
<xml_diff>
--- a/Milestone 3 Work/Red_Team_Reporting.docx
+++ b/Milestone 3 Work/Red_Team_Reporting.docx
@@ -30,9 +30,19 @@
       <w:pPr>
         <w:spacing w:after="0"/>
       </w:pPr>
-      <w:r>
-        <w:t>Mickelly Audam</w:t>
-      </w:r>
+      <w:proofErr w:type="spellStart"/>
+      <w:r>
+        <w:t>Mickelly</w:t>
+      </w:r>
+      <w:proofErr w:type="spellEnd"/>
+      <w:r>
+        <w:t xml:space="preserve"> </w:t>
+      </w:r>
+      <w:proofErr w:type="spellStart"/>
+      <w:r>
+        <w:t>Audam</w:t>
+      </w:r>
+      <w:proofErr w:type="spellEnd"/>
     </w:p>
     <w:p>
       <w:pPr>
@@ -120,16 +130,20 @@
           <w:sz w:val="32"/>
           <w:szCs w:val="32"/>
         </w:rPr>
-        <w:t>(Trip and Booking)</w:t>
+        <w:t>Equipment Profit and Rental Performance</w:t>
       </w:r>
     </w:p>
     <w:p>
       <w:r>
+        <w:rPr>
+          <w:noProof/>
+          <w14:ligatures w14:val="standardContextual"/>
+        </w:rPr>
         <w:drawing>
-          <wp:inline distT="0" distB="0" distL="0" distR="0" wp14:anchorId="467BC896" wp14:editId="71756DBC">
-            <wp:extent cx="6430723" cy="3495675"/>
-            <wp:effectExtent l="0" t="0" r="8255" b="0"/>
-            <wp:docPr id="245377546" name="Picture 1"/>
+          <wp:inline distT="0" distB="0" distL="0" distR="0" wp14:anchorId="56B02F31" wp14:editId="4D76F92E">
+            <wp:extent cx="5943600" cy="1326515"/>
+            <wp:effectExtent l="0" t="0" r="0" b="6985"/>
+            <wp:docPr id="1328188378" name="Picture 3" descr="A screen shot of a computer screen&#10;&#10;AI-generated content may be incorrect."/>
             <wp:cNvGraphicFramePr>
               <a:graphicFrameLocks xmlns:a="http://schemas.openxmlformats.org/drawingml/2006/main" noChangeAspect="1"/>
             </wp:cNvGraphicFramePr>
@@ -137,11 +151,17 @@
               <a:graphicData uri="http://schemas.openxmlformats.org/drawingml/2006/picture">
                 <pic:pic xmlns:pic="http://schemas.openxmlformats.org/drawingml/2006/picture">
                   <pic:nvPicPr>
-                    <pic:cNvPr id="245377546" name=""/>
+                    <pic:cNvPr id="1328188378" name="Picture 3" descr="A screen shot of a computer screen&#10;&#10;AI-generated content may be incorrect."/>
                     <pic:cNvPicPr/>
                   </pic:nvPicPr>
                   <pic:blipFill>
-                    <a:blip r:embed="rId4"/>
+                    <a:blip r:embed="rId4" cstate="print">
+                      <a:extLst>
+                        <a:ext uri="{28A0092B-C50C-407E-A947-70E740481C1C}">
+                          <a14:useLocalDpi xmlns:a14="http://schemas.microsoft.com/office/drawing/2010/main" val="0"/>
+                        </a:ext>
+                      </a:extLst>
+                    </a:blip>
                     <a:stretch>
                       <a:fillRect/>
                     </a:stretch>
@@ -149,7 +169,7 @@
                   <pic:spPr>
                     <a:xfrm>
                       <a:off x="0" y="0"/>
-                      <a:ext cx="6437081" cy="3499131"/>
+                      <a:ext cx="5943600" cy="1326515"/>
                     </a:xfrm>
                     <a:prstGeom prst="rect">
                       <a:avLst/>
@@ -164,24 +184,43 @@
     </w:p>
     <w:p/>
     <w:p/>
-    <w:p/>
-    <w:p/>
     <w:p>
-      <w:pPr>
+      <w:r>
         <w:rPr>
           <w:color w:val="002060"/>
           <w:sz w:val="32"/>
           <w:szCs w:val="32"/>
         </w:rPr>
-      </w:pPr>
+        <w:t>#</w:t>
+      </w:r>
+      <w:r>
+        <w:rPr>
+          <w:color w:val="002060"/>
+          <w:sz w:val="32"/>
+          <w:szCs w:val="32"/>
+        </w:rPr>
+        <w:t xml:space="preserve">2 </w:t>
+      </w:r>
+      <w:r>
+        <w:rPr>
+          <w:color w:val="002060"/>
+          <w:sz w:val="32"/>
+          <w:szCs w:val="32"/>
+        </w:rPr>
+        <w:t>Equipment Age and Inventory Status</w:t>
+      </w:r>
     </w:p>
     <w:p>
       <w:r>
+        <w:rPr>
+          <w:noProof/>
+          <w14:ligatures w14:val="standardContextual"/>
+        </w:rPr>
         <w:drawing>
-          <wp:inline distT="0" distB="0" distL="0" distR="0" wp14:anchorId="58BCB7D4" wp14:editId="3EBD4291">
-            <wp:extent cx="6457950" cy="2891589"/>
-            <wp:effectExtent l="0" t="0" r="0" b="4445"/>
-            <wp:docPr id="654866408" name="Picture 1"/>
+          <wp:inline distT="0" distB="0" distL="0" distR="0" wp14:anchorId="19994AAA" wp14:editId="122CF830">
+            <wp:extent cx="5943600" cy="1490345"/>
+            <wp:effectExtent l="0" t="0" r="0" b="0"/>
+            <wp:docPr id="1758458205" name="Picture 2" descr="A screen shot of a computer&#10;&#10;AI-generated content may be incorrect."/>
             <wp:cNvGraphicFramePr>
               <a:graphicFrameLocks xmlns:a="http://schemas.openxmlformats.org/drawingml/2006/main" noChangeAspect="1"/>
             </wp:cNvGraphicFramePr>
@@ -189,11 +228,17 @@
               <a:graphicData uri="http://schemas.openxmlformats.org/drawingml/2006/picture">
                 <pic:pic xmlns:pic="http://schemas.openxmlformats.org/drawingml/2006/picture">
                   <pic:nvPicPr>
-                    <pic:cNvPr id="654866408" name=""/>
+                    <pic:cNvPr id="1758458205" name="Picture 2" descr="A screen shot of a computer&#10;&#10;AI-generated content may be incorrect."/>
                     <pic:cNvPicPr/>
                   </pic:nvPicPr>
                   <pic:blipFill>
-                    <a:blip r:embed="rId5"/>
+                    <a:blip r:embed="rId5">
+                      <a:extLst>
+                        <a:ext uri="{28A0092B-C50C-407E-A947-70E740481C1C}">
+                          <a14:useLocalDpi xmlns:a14="http://schemas.microsoft.com/office/drawing/2010/main" val="0"/>
+                        </a:ext>
+                      </a:extLst>
+                    </a:blip>
                     <a:stretch>
                       <a:fillRect/>
                     </a:stretch>
@@ -201,7 +246,7 @@
                   <pic:spPr>
                     <a:xfrm>
                       <a:off x="0" y="0"/>
-                      <a:ext cx="6466250" cy="2895306"/>
+                      <a:ext cx="5943600" cy="1490345"/>
                     </a:xfrm>
                     <a:prstGeom prst="rect">
                       <a:avLst/>
@@ -229,7 +274,8 @@
           <w:sz w:val="32"/>
           <w:szCs w:val="32"/>
         </w:rPr>
-        <w:t>#</w:t>
+        <w:lastRenderedPageBreak/>
+        <w:t xml:space="preserve">#3 </w:t>
       </w:r>
       <w:r>
         <w:rPr>
@@ -237,16 +283,20 @@
           <w:sz w:val="32"/>
           <w:szCs w:val="32"/>
         </w:rPr>
-        <w:t>2 (Equipment and EquipmentTransaction)</w:t>
+        <w:t>Booking Trends by Region</w:t>
       </w:r>
     </w:p>
     <w:p>
       <w:r>
+        <w:rPr>
+          <w:noProof/>
+          <w14:ligatures w14:val="standardContextual"/>
+        </w:rPr>
         <w:drawing>
-          <wp:inline distT="0" distB="0" distL="0" distR="0" wp14:anchorId="6B3395C3" wp14:editId="40B7CC2D">
-            <wp:extent cx="6343650" cy="2827533"/>
+          <wp:inline distT="0" distB="0" distL="0" distR="0" wp14:anchorId="2CD45234" wp14:editId="5EAEC548">
+            <wp:extent cx="5943600" cy="1569085"/>
             <wp:effectExtent l="0" t="0" r="0" b="0"/>
-            <wp:docPr id="465520411" name="Picture 1"/>
+            <wp:docPr id="556406767" name="Picture 1" descr="A screen shot of a computer screen&#10;&#10;AI-generated content may be incorrect."/>
             <wp:cNvGraphicFramePr>
               <a:graphicFrameLocks xmlns:a="http://schemas.openxmlformats.org/drawingml/2006/main" noChangeAspect="1"/>
             </wp:cNvGraphicFramePr>
@@ -254,11 +304,17 @@
               <a:graphicData uri="http://schemas.openxmlformats.org/drawingml/2006/picture">
                 <pic:pic xmlns:pic="http://schemas.openxmlformats.org/drawingml/2006/picture">
                   <pic:nvPicPr>
-                    <pic:cNvPr id="465520411" name=""/>
+                    <pic:cNvPr id="556406767" name="Picture 1" descr="A screen shot of a computer screen&#10;&#10;AI-generated content may be incorrect."/>
                     <pic:cNvPicPr/>
                   </pic:nvPicPr>
                   <pic:blipFill>
-                    <a:blip r:embed="rId6"/>
+                    <a:blip r:embed="rId6">
+                      <a:extLst>
+                        <a:ext uri="{28A0092B-C50C-407E-A947-70E740481C1C}">
+                          <a14:useLocalDpi xmlns:a14="http://schemas.microsoft.com/office/drawing/2010/main" val="0"/>
+                        </a:ext>
+                      </a:extLst>
+                    </a:blip>
                     <a:stretch>
                       <a:fillRect/>
                     </a:stretch>
@@ -266,7 +322,7 @@
                   <pic:spPr>
                     <a:xfrm>
                       <a:off x="0" y="0"/>
-                      <a:ext cx="6348172" cy="2829548"/>
+                      <a:ext cx="5943600" cy="1569085"/>
                     </a:xfrm>
                     <a:prstGeom prst="rect">
                       <a:avLst/>
@@ -280,13 +336,41 @@
       </w:r>
     </w:p>
     <w:p>
-      <w:r>
-        <w:lastRenderedPageBreak/>
+      <w:pPr>
+        <w:rPr>
+          <w:color w:val="002060"/>
+          <w:sz w:val="32"/>
+          <w:szCs w:val="32"/>
+        </w:rPr>
+      </w:pPr>
+      <w:r>
+        <w:rPr>
+          <w:color w:val="002060"/>
+          <w:sz w:val="32"/>
+          <w:szCs w:val="32"/>
+        </w:rPr>
+        <w:t>#</w:t>
+      </w:r>
+      <w:r>
+        <w:rPr>
+          <w:color w:val="002060"/>
+          <w:sz w:val="32"/>
+          <w:szCs w:val="32"/>
+        </w:rPr>
+        <w:t>4 Equipment Rental vs Purchase Totals</w:t>
+      </w:r>
+    </w:p>
+    <w:p>
+      <w:r>
+        <w:rPr>
+          <w:noProof/>
+          <w14:ligatures w14:val="standardContextual"/>
+        </w:rPr>
         <w:drawing>
-          <wp:inline distT="0" distB="0" distL="0" distR="0" wp14:anchorId="64F8327D" wp14:editId="3F98D4BD">
-            <wp:extent cx="6229350" cy="3591859"/>
-            <wp:effectExtent l="0" t="0" r="0" b="8890"/>
-            <wp:docPr id="296867404" name="Picture 1"/>
+          <wp:inline distT="0" distB="0" distL="0" distR="0" wp14:anchorId="362285AD" wp14:editId="67629EE7">
+            <wp:extent cx="5943600" cy="2491105"/>
+            <wp:effectExtent l="0" t="0" r="0" b="4445"/>
+            <wp:docPr id="1532871654" name="Picture 4" descr="A screen shot of a black screen&#10;&#10;AI-generated content may be incorrect."/>
             <wp:cNvGraphicFramePr>
               <a:graphicFrameLocks xmlns:a="http://schemas.openxmlformats.org/drawingml/2006/main" noChangeAspect="1"/>
             </wp:cNvGraphicFramePr>
@@ -294,11 +378,17 @@
               <a:graphicData uri="http://schemas.openxmlformats.org/drawingml/2006/picture">
                 <pic:pic xmlns:pic="http://schemas.openxmlformats.org/drawingml/2006/picture">
                   <pic:nvPicPr>
-                    <pic:cNvPr id="296867404" name=""/>
+                    <pic:cNvPr id="1532871654" name="Picture 4" descr="A screen shot of a black screen&#10;&#10;AI-generated content may be incorrect."/>
                     <pic:cNvPicPr/>
                   </pic:nvPicPr>
                   <pic:blipFill>
-                    <a:blip r:embed="rId7"/>
+                    <a:blip r:embed="rId7">
+                      <a:extLst>
+                        <a:ext uri="{28A0092B-C50C-407E-A947-70E740481C1C}">
+                          <a14:useLocalDpi xmlns:a14="http://schemas.microsoft.com/office/drawing/2010/main" val="0"/>
+                        </a:ext>
+                      </a:extLst>
+                    </a:blip>
                     <a:stretch>
                       <a:fillRect/>
                     </a:stretch>
@@ -306,88 +396,7 @@
                   <pic:spPr>
                     <a:xfrm>
                       <a:off x="0" y="0"/>
-                      <a:ext cx="6234109" cy="3594603"/>
-                    </a:xfrm>
-                    <a:prstGeom prst="rect">
-                      <a:avLst/>
-                    </a:prstGeom>
-                  </pic:spPr>
-                </pic:pic>
-              </a:graphicData>
-            </a:graphic>
-          </wp:inline>
-        </w:drawing>
-      </w:r>
-    </w:p>
-    <w:p/>
-    <w:p>
-      <w:pPr>
-        <w:rPr>
-          <w:color w:val="002060"/>
-          <w:sz w:val="32"/>
-          <w:szCs w:val="32"/>
-        </w:rPr>
-      </w:pPr>
-      <w:r>
-        <w:rPr>
-          <w:color w:val="002060"/>
-          <w:sz w:val="32"/>
-          <w:szCs w:val="32"/>
-        </w:rPr>
-        <w:t xml:space="preserve">#3 Joined Datasets </w:t>
-      </w:r>
-      <w:r>
-        <w:rPr>
-          <w:color w:val="002060"/>
-          <w:sz w:val="32"/>
-          <w:szCs w:val="32"/>
-        </w:rPr>
-        <w:t>(</w:t>
-      </w:r>
-      <w:r>
-        <w:rPr>
-          <w:color w:val="002060"/>
-          <w:sz w:val="32"/>
-          <w:szCs w:val="32"/>
-        </w:rPr>
-        <w:t>Trip and Booking</w:t>
-      </w:r>
-      <w:r>
-        <w:rPr>
-          <w:color w:val="002060"/>
-          <w:sz w:val="32"/>
-          <w:szCs w:val="32"/>
-        </w:rPr>
-        <w:t>)</w:t>
-      </w:r>
-    </w:p>
-    <w:p>
-      <w:r>
-        <w:drawing>
-          <wp:inline distT="0" distB="0" distL="0" distR="0" wp14:anchorId="4EDE555E" wp14:editId="1639DAFE">
-            <wp:extent cx="6296025" cy="3526043"/>
-            <wp:effectExtent l="0" t="0" r="0" b="0"/>
-            <wp:docPr id="202381448" name="Picture 1"/>
-            <wp:cNvGraphicFramePr>
-              <a:graphicFrameLocks xmlns:a="http://schemas.openxmlformats.org/drawingml/2006/main" noChangeAspect="1"/>
-            </wp:cNvGraphicFramePr>
-            <a:graphic xmlns:a="http://schemas.openxmlformats.org/drawingml/2006/main">
-              <a:graphicData uri="http://schemas.openxmlformats.org/drawingml/2006/picture">
-                <pic:pic xmlns:pic="http://schemas.openxmlformats.org/drawingml/2006/picture">
-                  <pic:nvPicPr>
-                    <pic:cNvPr id="202381448" name=""/>
-                    <pic:cNvPicPr/>
-                  </pic:nvPicPr>
-                  <pic:blipFill>
-                    <a:blip r:embed="rId8"/>
-                    <a:stretch>
-                      <a:fillRect/>
-                    </a:stretch>
-                  </pic:blipFill>
-                  <pic:spPr>
-                    <a:xfrm>
-                      <a:off x="0" y="0"/>
-                      <a:ext cx="6301241" cy="3528964"/>
+                      <a:ext cx="5943600" cy="2491105"/>
                     </a:xfrm>
                     <a:prstGeom prst="rect">
                       <a:avLst/>
@@ -1053,7 +1062,6 @@
   <w:style w:type="character" w:default="1" w:styleId="DefaultParagraphFont">
     <w:name w:val="Default Paragraph Font"/>
     <w:uiPriority w:val="1"/>
-    <w:semiHidden/>
     <w:unhideWhenUsed/>
   </w:style>
   <w:style w:type="table" w:default="1" w:styleId="TableNormal">

</xml_diff>